<commit_message>
chg: Added D&G D+10
</commit_message>
<xml_diff>
--- a/UNDER DEVELOPMENT/OPAR CJTF DIRECTION AND GUIDANCE D9.docx
+++ b/UNDER DEVELOPMENT/OPAR CJTF DIRECTION AND GUIDANCE D9.docx
@@ -123,7 +123,7 @@
           <w:sz w:val="48"/>
           <w:lang w:val="en-US"/>
         </w:rPr>
-        <w:t>D+9</w:t>
+        <w:t>D+10</w:t>
       </w:r>
     </w:p>
     <w:p>
@@ -148,7 +148,7 @@
         <w:rPr>
           <w:lang w:val="en-US"/>
         </w:rPr>
-        <w:t xml:space="preserve"> the friendly situation from D+8</w:t>
+        <w:t xml:space="preserve"> the friendly situation from D+9</w:t>
       </w:r>
       <w:r>
         <w:rPr>
@@ -289,6 +289,7 @@
     <w:p>
       <w:pPr>
         <w:pStyle w:val="Ingenmellomrom"/>
+        <w:jc w:val="center"/>
         <w:rPr>
           <w:lang w:val="en-US"/>
         </w:rPr>
@@ -299,9 +300,9 @@
         </w:rPr>
         <w:drawing>
           <wp:inline distT="0" distB="0" distL="0" distR="0">
-            <wp:extent cx="4533900" cy="2836141"/>
-            <wp:effectExtent l="19050" t="0" r="0" b="0"/>
-            <wp:docPr id="6" name="Bilde 4"/>
+            <wp:extent cx="4723500" cy="2552700"/>
+            <wp:effectExtent l="19050" t="0" r="900" b="0"/>
+            <wp:docPr id="3" name="Bilde 4"/>
             <wp:cNvGraphicFramePr>
               <a:graphicFrameLocks xmlns:a="http://schemas.openxmlformats.org/drawingml/2006/main" noChangeAspect="1"/>
             </wp:cNvGraphicFramePr>
@@ -324,7 +325,7 @@
                   <pic:spPr bwMode="auto">
                     <a:xfrm>
                       <a:off x="0" y="0"/>
-                      <a:ext cx="4537825" cy="2838596"/>
+                      <a:ext cx="4726575" cy="2554362"/>
                     </a:xfrm>
                     <a:prstGeom prst="rect">
                       <a:avLst/>
@@ -343,6 +344,22 @@
           </wp:inline>
         </w:drawing>
       </w:r>
+    </w:p>
+    <w:p>
+      <w:pPr>
+        <w:pStyle w:val="Ingenmellomrom"/>
+        <w:rPr>
+          <w:lang w:val="en-US"/>
+        </w:rPr>
+      </w:pPr>
+    </w:p>
+    <w:p>
+      <w:pPr>
+        <w:pStyle w:val="Ingenmellomrom"/>
+        <w:rPr>
+          <w:lang w:val="en-US"/>
+        </w:rPr>
+      </w:pPr>
     </w:p>
     <w:p>
       <w:pPr>
@@ -934,6 +951,26 @@
         </w:rPr>
         <w:t xml:space="preserve"> to support the mission from CSG-72 operations box.</w:t>
       </w:r>
+      <w:r>
+        <w:rPr>
+          <w:lang w:val="en-US"/>
+        </w:rPr>
+        <w:t xml:space="preserve"> The operations </w:t>
+      </w:r>
+      <w:proofErr w:type="gramStart"/>
+      <w:r>
+        <w:rPr>
+          <w:lang w:val="en-US"/>
+        </w:rPr>
+        <w:t>box have</w:t>
+      </w:r>
+      <w:proofErr w:type="gramEnd"/>
+      <w:r>
+        <w:rPr>
+          <w:lang w:val="en-US"/>
+        </w:rPr>
+        <w:t xml:space="preserve"> been moved closer to Incirlik to be able to generate more sorties.</w:t>
+      </w:r>
     </w:p>
     <w:p>
       <w:pPr>
@@ -950,6 +987,7 @@
         <w:rPr>
           <w:lang w:val="en-US"/>
         </w:rPr>
+        <w:lastRenderedPageBreak/>
         <w:t xml:space="preserve">SAG-1 </w:t>
       </w:r>
       <w:r>
@@ -962,21 +1000,13 @@
         <w:rPr>
           <w:lang w:val="en-US"/>
         </w:rPr>
-        <w:t xml:space="preserve"> to support the mission by providing air </w:t>
-      </w:r>
-      <w:proofErr w:type="spellStart"/>
-      <w:r>
-        <w:rPr>
-          <w:lang w:val="en-US"/>
-        </w:rPr>
-        <w:t>defence</w:t>
-      </w:r>
-      <w:proofErr w:type="spellEnd"/>
-      <w:r>
-        <w:rPr>
-          <w:lang w:val="en-US"/>
-        </w:rPr>
-        <w:t xml:space="preserve"> coverage in the Incirlik region from SAG-1 operations box.</w:t>
+        <w:t xml:space="preserve"> to support the mission by </w:t>
+      </w:r>
+      <w:r>
+        <w:rPr>
+          <w:lang w:val="en-US"/>
+        </w:rPr>
+        <w:t>creating a screen for potential Russian interference from the WEST.</w:t>
       </w:r>
     </w:p>
     <w:p>
@@ -994,7 +1024,6 @@
         <w:rPr>
           <w:lang w:val="en-US"/>
         </w:rPr>
-        <w:lastRenderedPageBreak/>
         <w:t xml:space="preserve">CJTF MCC </w:t>
       </w:r>
       <w:r>
@@ -1023,15 +1052,6 @@
         </w:rPr>
         <w:t xml:space="preserve"> attack submarine, SSN-688 USS Los Angeles. The mission for the submarine is to deny Russia freedom of action in the eastern Mediterranean</w:t>
       </w:r>
-    </w:p>
-    <w:p>
-      <w:pPr>
-        <w:pStyle w:val="Ingenmellomrom"/>
-        <w:ind w:left="720"/>
-        <w:rPr>
-          <w:lang w:val="en-US"/>
-        </w:rPr>
-      </w:pPr>
     </w:p>
     <w:p>
       <w:pPr>
@@ -1046,9 +1066,9 @@
         </w:rPr>
         <w:drawing>
           <wp:inline distT="0" distB="0" distL="0" distR="0">
-            <wp:extent cx="5760720" cy="5487308"/>
+            <wp:extent cx="5760720" cy="4863278"/>
             <wp:effectExtent l="19050" t="0" r="0" b="0"/>
-            <wp:docPr id="4" name="Bilde 4"/>
+            <wp:docPr id="7" name="Bilde 7"/>
             <wp:cNvGraphicFramePr>
               <a:graphicFrameLocks xmlns:a="http://schemas.openxmlformats.org/drawingml/2006/main" noChangeAspect="1"/>
             </wp:cNvGraphicFramePr>
@@ -1056,7 +1076,7 @@
               <a:graphicData uri="http://schemas.openxmlformats.org/drawingml/2006/picture">
                 <pic:pic xmlns:pic="http://schemas.openxmlformats.org/drawingml/2006/picture">
                   <pic:nvPicPr>
-                    <pic:cNvPr id="0" name="Picture 4"/>
+                    <pic:cNvPr id="0" name="Picture 7"/>
                     <pic:cNvPicPr>
                       <a:picLocks noChangeAspect="1" noChangeArrowheads="1"/>
                     </pic:cNvPicPr>
@@ -1071,7 +1091,7 @@
                   <pic:spPr bwMode="auto">
                     <a:xfrm>
                       <a:off x="0" y="0"/>
-                      <a:ext cx="5760720" cy="5487308"/>
+                      <a:ext cx="5760720" cy="4863278"/>
                     </a:xfrm>
                     <a:prstGeom prst="rect">
                       <a:avLst/>
@@ -1093,6 +1113,23 @@
     </w:p>
     <w:p>
       <w:pPr>
+        <w:pStyle w:val="Ingenmellomrom"/>
+        <w:ind w:left="720"/>
+        <w:rPr>
+          <w:lang w:val="en-US"/>
+        </w:rPr>
+      </w:pPr>
+    </w:p>
+    <w:p>
+      <w:pPr>
+        <w:pStyle w:val="Ingenmellomrom"/>
+        <w:rPr>
+          <w:lang w:val="en-US"/>
+        </w:rPr>
+      </w:pPr>
+    </w:p>
+    <w:p>
+      <w:pPr>
         <w:pStyle w:val="Overskrift3"/>
         <w:rPr>
           <w:lang w:val="en-US"/>
@@ -1224,14 +1261,13 @@
         <w:rPr>
           <w:lang w:val="en-US"/>
         </w:rPr>
-        <w:lastRenderedPageBreak/>
         <w:t>Reported Battle Damage Assessment</w:t>
       </w:r>
       <w:r>
         <w:rPr>
           <w:lang w:val="en-US"/>
         </w:rPr>
-        <w:t xml:space="preserve"> D+8</w:t>
+        <w:t xml:space="preserve"> D+9</w:t>
       </w:r>
     </w:p>
     <w:p>
@@ -1404,39 +1440,7 @@
         <w:rPr>
           <w:lang w:val="en-US"/>
         </w:rPr>
-        <w:t xml:space="preserve">With enemy units removed from </w:t>
-      </w:r>
-      <w:proofErr w:type="spellStart"/>
-      <w:r>
-        <w:rPr>
-          <w:lang w:val="en-US"/>
-        </w:rPr>
-        <w:t>Hatay</w:t>
-      </w:r>
-      <w:proofErr w:type="spellEnd"/>
-      <w:r>
-        <w:rPr>
-          <w:lang w:val="en-US"/>
-        </w:rPr>
-        <w:t>, move CSG-72 operations box further WEST to reduce transit times for allied carrier based aircraft.</w:t>
-      </w:r>
-    </w:p>
-    <w:p>
-      <w:pPr>
-        <w:pStyle w:val="Ingenmellomrom"/>
-        <w:numPr>
-          <w:ilvl w:val="0"/>
-          <w:numId w:val="15"/>
-        </w:numPr>
-        <w:rPr>
-          <w:lang w:val="en-US"/>
-        </w:rPr>
-      </w:pPr>
-      <w:r>
-        <w:rPr>
-          <w:lang w:val="en-US"/>
-        </w:rPr>
-        <w:t>Be prepared to move SAG-1 SOUTHWEST in the eastern Mediterranean in order to create a robust threshold for any incursion of non-friendly naval forces.</w:t>
+        <w:t>Screen friendly operations from Russian units.</w:t>
       </w:r>
     </w:p>
     <w:p>
@@ -4753,7 +4757,7 @@
 </file>
 
 <file path=customXml/itemProps1.xml><?xml version="1.0" encoding="utf-8"?>
-<ds:datastoreItem xmlns:ds="http://schemas.openxmlformats.org/officeDocument/2006/customXml" ds:itemID="{FF95341C-A2BA-40A2-9E08-F65B9D92D9E8}">
+<ds:datastoreItem xmlns:ds="http://schemas.openxmlformats.org/officeDocument/2006/customXml" ds:itemID="{0543F94D-3F3D-4B3C-BF4E-0D53377AA8D4}">
   <ds:schemaRefs>
     <ds:schemaRef ds:uri="http://schemas.openxmlformats.org/officeDocument/2006/bibliography"/>
   </ds:schemaRefs>

</xml_diff>